<commit_message>
add the mkimage section
</commit_message>
<xml_diff>
--- a/doc/EasyLinux平台编译系统设计.docx
+++ b/doc/EasyLinux平台编译系统设计.docx
@@ -7,7 +7,7 @@
         <w:pStyle w:val="1"/>
         <w:jc w:val="center"/>
       </w:pPr>
-      <w:bookmarkStart w:id="0" w:name="_Toc464809476"/>
+      <w:bookmarkStart w:id="0" w:name="_Toc465457083"/>
       <w:proofErr w:type="spellStart"/>
       <w:r>
         <w:rPr>
@@ -281,7 +281,7 @@
           <w:r>
             <w:fldChar w:fldCharType="separate"/>
           </w:r>
-          <w:hyperlink w:anchor="_Toc464809476" w:history="1">
+          <w:hyperlink w:anchor="_Toc465457083" w:history="1">
             <w:r>
               <w:rPr>
                 <w:rStyle w:val="a7"/>
@@ -316,7 +316,7 @@
                 <w:noProof/>
                 <w:webHidden/>
               </w:rPr>
-              <w:instrText xml:space="preserve"> PAGEREF _Toc464809476 \h </w:instrText>
+              <w:instrText xml:space="preserve"> PAGEREF _Toc465457083 \h </w:instrText>
             </w:r>
             <w:r>
               <w:rPr>
@@ -358,7 +358,7 @@
               <w:noProof/>
             </w:rPr>
           </w:pPr>
-          <w:hyperlink w:anchor="_Toc464809477" w:history="1">
+          <w:hyperlink w:anchor="_Toc465457084" w:history="1">
             <w:r>
               <w:rPr>
                 <w:rStyle w:val="a7"/>
@@ -400,7 +400,7 @@
                 <w:noProof/>
                 <w:webHidden/>
               </w:rPr>
-              <w:instrText xml:space="preserve"> PAGEREF _Toc464809477 \h </w:instrText>
+              <w:instrText xml:space="preserve"> PAGEREF _Toc465457084 \h </w:instrText>
             </w:r>
             <w:r>
               <w:rPr>
@@ -441,7 +441,7 @@
               <w:noProof/>
             </w:rPr>
           </w:pPr>
-          <w:hyperlink w:anchor="_Toc464809478" w:history="1">
+          <w:hyperlink w:anchor="_Toc465457085" w:history="1">
             <w:r>
               <w:rPr>
                 <w:rStyle w:val="a7"/>
@@ -484,7 +484,7 @@
                 <w:noProof/>
                 <w:webHidden/>
               </w:rPr>
-              <w:instrText xml:space="preserve"> PAGEREF _Toc464809478 \h </w:instrText>
+              <w:instrText xml:space="preserve"> PAGEREF _Toc465457085 \h </w:instrText>
             </w:r>
             <w:r>
               <w:rPr>
@@ -525,7 +525,7 @@
               <w:noProof/>
             </w:rPr>
           </w:pPr>
-          <w:hyperlink w:anchor="_Toc464809479" w:history="1">
+          <w:hyperlink w:anchor="_Toc465457086" w:history="1">
             <w:r>
               <w:rPr>
                 <w:rStyle w:val="a7"/>
@@ -552,7 +552,7 @@
                 <w:noProof/>
                 <w:webHidden/>
               </w:rPr>
-              <w:instrText xml:space="preserve"> PAGEREF _Toc464809479 \h </w:instrText>
+              <w:instrText xml:space="preserve"> PAGEREF _Toc465457086 \h </w:instrText>
             </w:r>
             <w:r>
               <w:rPr>
@@ -593,7 +593,7 @@
               <w:noProof/>
             </w:rPr>
           </w:pPr>
-          <w:hyperlink w:anchor="_Toc464809480" w:history="1">
+          <w:hyperlink w:anchor="_Toc465457087" w:history="1">
             <w:r>
               <w:rPr>
                 <w:rStyle w:val="a7"/>
@@ -628,7 +628,7 @@
                 <w:noProof/>
                 <w:webHidden/>
               </w:rPr>
-              <w:instrText xml:space="preserve"> PAGEREF _Toc464809480 \h </w:instrText>
+              <w:instrText xml:space="preserve"> PAGEREF _Toc465457087 \h </w:instrText>
             </w:r>
             <w:r>
               <w:rPr>
@@ -669,7 +669,7 @@
               <w:noProof/>
             </w:rPr>
           </w:pPr>
-          <w:hyperlink w:anchor="_Toc464809481" w:history="1">
+          <w:hyperlink w:anchor="_Toc465457088" w:history="1">
             <w:r>
               <w:rPr>
                 <w:rStyle w:val="a7"/>
@@ -683,7 +683,7 @@
                 <w:rFonts w:hint="eastAsia"/>
                 <w:noProof/>
               </w:rPr>
-              <w:t>顶级目录结构</w:t>
+              <w:t>目录结构</w:t>
             </w:r>
             <w:r>
               <w:rPr>
@@ -704,7 +704,7 @@
                 <w:noProof/>
                 <w:webHidden/>
               </w:rPr>
-              <w:instrText xml:space="preserve"> PAGEREF _Toc464809481 \h </w:instrText>
+              <w:instrText xml:space="preserve"> PAGEREF _Toc465457088 \h </w:instrText>
             </w:r>
             <w:r>
               <w:rPr>
@@ -745,7 +745,7 @@
               <w:noProof/>
             </w:rPr>
           </w:pPr>
-          <w:hyperlink w:anchor="_Toc464809482" w:history="1">
+          <w:hyperlink w:anchor="_Toc465457089" w:history="1">
             <w:r>
               <w:rPr>
                 <w:rStyle w:val="a7"/>
@@ -780,7 +780,7 @@
                 <w:noProof/>
                 <w:webHidden/>
               </w:rPr>
-              <w:instrText xml:space="preserve"> PAGEREF _Toc464809482 \h </w:instrText>
+              <w:instrText xml:space="preserve"> PAGEREF _Toc465457089 \h </w:instrText>
             </w:r>
             <w:r>
               <w:rPr>
@@ -821,7 +821,7 @@
               <w:noProof/>
             </w:rPr>
           </w:pPr>
-          <w:hyperlink w:anchor="_Toc464809483" w:history="1">
+          <w:hyperlink w:anchor="_Toc465457090" w:history="1">
             <w:r>
               <w:rPr>
                 <w:rStyle w:val="a7"/>
@@ -856,7 +856,7 @@
                 <w:noProof/>
                 <w:webHidden/>
               </w:rPr>
-              <w:instrText xml:space="preserve"> PAGEREF _Toc464809483 \h </w:instrText>
+              <w:instrText xml:space="preserve"> PAGEREF _Toc465457090 \h </w:instrText>
             </w:r>
             <w:r>
               <w:rPr>
@@ -897,7 +897,7 @@
               <w:noProof/>
             </w:rPr>
           </w:pPr>
-          <w:hyperlink w:anchor="_Toc464809484" w:history="1">
+          <w:hyperlink w:anchor="_Toc465457091" w:history="1">
             <w:r>
               <w:rPr>
                 <w:rStyle w:val="a7"/>
@@ -932,7 +932,7 @@
                 <w:noProof/>
                 <w:webHidden/>
               </w:rPr>
-              <w:instrText xml:space="preserve"> PAGEREF _Toc464809484 \h </w:instrText>
+              <w:instrText xml:space="preserve"> PAGEREF _Toc465457091 \h </w:instrText>
             </w:r>
             <w:r>
               <w:rPr>
@@ -973,7 +973,7 @@
               <w:noProof/>
             </w:rPr>
           </w:pPr>
-          <w:hyperlink w:anchor="_Toc464809485" w:history="1">
+          <w:hyperlink w:anchor="_Toc465457092" w:history="1">
             <w:r>
               <w:rPr>
                 <w:rStyle w:val="a7"/>
@@ -1008,7 +1008,7 @@
                 <w:noProof/>
                 <w:webHidden/>
               </w:rPr>
-              <w:instrText xml:space="preserve"> PAGEREF _Toc464809485 \h </w:instrText>
+              <w:instrText xml:space="preserve"> PAGEREF _Toc465457092 \h </w:instrText>
             </w:r>
             <w:r>
               <w:rPr>
@@ -1028,7 +1028,7 @@
                 <w:noProof/>
                 <w:webHidden/>
               </w:rPr>
-              <w:t>7</w:t>
+              <w:t>6</w:t>
             </w:r>
             <w:r>
               <w:rPr>
@@ -1049,7 +1049,7 @@
               <w:noProof/>
             </w:rPr>
           </w:pPr>
-          <w:hyperlink w:anchor="_Toc464809486" w:history="1">
+          <w:hyperlink w:anchor="_Toc465457093" w:history="1">
             <w:r>
               <w:rPr>
                 <w:rStyle w:val="a7"/>
@@ -1084,7 +1084,7 @@
                 <w:noProof/>
                 <w:webHidden/>
               </w:rPr>
-              <w:instrText xml:space="preserve"> PAGEREF _Toc464809486 \h </w:instrText>
+              <w:instrText xml:space="preserve"> PAGEREF _Toc465457093 \h </w:instrText>
             </w:r>
             <w:r>
               <w:rPr>
@@ -1104,7 +1104,7 @@
                 <w:noProof/>
                 <w:webHidden/>
               </w:rPr>
-              <w:t>7</w:t>
+              <w:t>6</w:t>
             </w:r>
             <w:r>
               <w:rPr>
@@ -1125,7 +1125,7 @@
               <w:noProof/>
             </w:rPr>
           </w:pPr>
-          <w:hyperlink w:anchor="_Toc464809487" w:history="1">
+          <w:hyperlink w:anchor="_Toc465457094" w:history="1">
             <w:r>
               <w:rPr>
                 <w:rStyle w:val="a7"/>
@@ -1160,7 +1160,7 @@
                 <w:noProof/>
                 <w:webHidden/>
               </w:rPr>
-              <w:instrText xml:space="preserve"> PAGEREF _Toc464809487 \h </w:instrText>
+              <w:instrText xml:space="preserve"> PAGEREF _Toc465457094 \h </w:instrText>
             </w:r>
             <w:r>
               <w:rPr>
@@ -1180,7 +1180,7 @@
                 <w:noProof/>
                 <w:webHidden/>
               </w:rPr>
-              <w:t>7</w:t>
+              <w:t>6</w:t>
             </w:r>
             <w:r>
               <w:rPr>
@@ -1201,7 +1201,7 @@
               <w:noProof/>
             </w:rPr>
           </w:pPr>
-          <w:hyperlink w:anchor="_Toc464809488" w:history="1">
+          <w:hyperlink w:anchor="_Toc465457095" w:history="1">
             <w:r>
               <w:rPr>
                 <w:rStyle w:val="a7"/>
@@ -1236,7 +1236,7 @@
                 <w:noProof/>
                 <w:webHidden/>
               </w:rPr>
-              <w:instrText xml:space="preserve"> PAGEREF _Toc464809488 \h </w:instrText>
+              <w:instrText xml:space="preserve"> PAGEREF _Toc465457095 \h </w:instrText>
             </w:r>
             <w:r>
               <w:rPr>
@@ -1256,7 +1256,7 @@
                 <w:noProof/>
                 <w:webHidden/>
               </w:rPr>
-              <w:t>8</w:t>
+              <w:t>7</w:t>
             </w:r>
             <w:r>
               <w:rPr>
@@ -1277,7 +1277,7 @@
               <w:noProof/>
             </w:rPr>
           </w:pPr>
-          <w:hyperlink w:anchor="_Toc464809489" w:history="1">
+          <w:hyperlink w:anchor="_Toc465457096" w:history="1">
             <w:r>
               <w:rPr>
                 <w:rStyle w:val="a7"/>
@@ -1319,7 +1319,7 @@
                 <w:noProof/>
                 <w:webHidden/>
               </w:rPr>
-              <w:instrText xml:space="preserve"> PAGEREF _Toc464809489 \h </w:instrText>
+              <w:instrText xml:space="preserve"> PAGEREF _Toc465457096 \h </w:instrText>
             </w:r>
             <w:r>
               <w:rPr>
@@ -1339,7 +1339,7 @@
                 <w:noProof/>
                 <w:webHidden/>
               </w:rPr>
-              <w:t>9</w:t>
+              <w:t>8</w:t>
             </w:r>
             <w:r>
               <w:rPr>
@@ -1360,7 +1360,7 @@
               <w:noProof/>
             </w:rPr>
           </w:pPr>
-          <w:hyperlink w:anchor="_Toc464809490" w:history="1">
+          <w:hyperlink w:anchor="_Toc465457097" w:history="1">
             <w:r>
               <w:rPr>
                 <w:rStyle w:val="a7"/>
@@ -1395,7 +1395,7 @@
                 <w:noProof/>
                 <w:webHidden/>
               </w:rPr>
-              <w:instrText xml:space="preserve"> PAGEREF _Toc464809490 \h </w:instrText>
+              <w:instrText xml:space="preserve"> PAGEREF _Toc465457097 \h </w:instrText>
             </w:r>
             <w:r>
               <w:rPr>
@@ -1415,7 +1415,7 @@
                 <w:noProof/>
                 <w:webHidden/>
               </w:rPr>
-              <w:t>12</w:t>
+              <w:t>11</w:t>
             </w:r>
             <w:r>
               <w:rPr>
@@ -1436,7 +1436,7 @@
               <w:noProof/>
             </w:rPr>
           </w:pPr>
-          <w:hyperlink w:anchor="_Toc464809491" w:history="1">
+          <w:hyperlink w:anchor="_Toc465457098" w:history="1">
             <w:r>
               <w:rPr>
                 <w:rStyle w:val="a7"/>
@@ -1471,7 +1471,7 @@
                 <w:noProof/>
                 <w:webHidden/>
               </w:rPr>
-              <w:instrText xml:space="preserve"> PAGEREF _Toc464809491 \h </w:instrText>
+              <w:instrText xml:space="preserve"> PAGEREF _Toc465457098 \h </w:instrText>
             </w:r>
             <w:r>
               <w:rPr>
@@ -1491,7 +1491,7 @@
                 <w:noProof/>
                 <w:webHidden/>
               </w:rPr>
-              <w:t>14</w:t>
+              <w:t>13</w:t>
             </w:r>
             <w:r>
               <w:rPr>
@@ -1542,7 +1542,7 @@
           <w:numId w:val="1"/>
         </w:numPr>
       </w:pPr>
-      <w:bookmarkStart w:id="1" w:name="_Toc464809477"/>
+      <w:bookmarkStart w:id="1" w:name="_Toc465457084"/>
       <w:r>
         <w:rPr>
           <w:rFonts w:hint="eastAsia"/>
@@ -1611,7 +1611,7 @@
       <w:pPr>
         <w:pStyle w:val="1"/>
       </w:pPr>
-      <w:bookmarkStart w:id="2" w:name="_Toc464809478"/>
+      <w:bookmarkStart w:id="2" w:name="_Toc465457085"/>
       <w:r>
         <w:rPr>
           <w:rFonts w:hint="eastAsia"/>
@@ -1644,7 +1644,7 @@
       <w:pPr>
         <w:pStyle w:val="2"/>
       </w:pPr>
-      <w:bookmarkStart w:id="3" w:name="_Toc464809479"/>
+      <w:bookmarkStart w:id="3" w:name="_Toc465457086"/>
       <w:r>
         <w:rPr>
           <w:rFonts w:hint="eastAsia"/>
@@ -1707,7 +1707,7 @@
       <w:pPr>
         <w:pStyle w:val="2"/>
       </w:pPr>
-      <w:bookmarkStart w:id="4" w:name="_Toc464809480"/>
+      <w:bookmarkStart w:id="4" w:name="_Toc465457087"/>
       <w:r>
         <w:rPr>
           <w:rFonts w:hint="eastAsia"/>
@@ -1726,7 +1726,7 @@
       <w:pPr>
         <w:pStyle w:val="3"/>
       </w:pPr>
-      <w:bookmarkStart w:id="5" w:name="_Toc464809481"/>
+      <w:bookmarkStart w:id="5" w:name="_Toc465457088"/>
       <w:r>
         <w:rPr>
           <w:rFonts w:hint="eastAsia"/>
@@ -1737,7 +1737,7 @@
         <w:rPr>
           <w:rFonts w:hint="eastAsia"/>
         </w:rPr>
-        <w:t>顶级目录结构</w:t>
+        <w:t>目录结构</w:t>
       </w:r>
       <w:bookmarkEnd w:id="5"/>
     </w:p>
@@ -2830,7 +2830,13 @@
         <w:rPr>
           <w:rFonts w:hint="eastAsia"/>
         </w:rPr>
-        <w:t>个顶级目录，每个目录的设计如下：</w:t>
+        <w:t>个一</w:t>
+      </w:r>
+      <w:r>
+        <w:rPr>
+          <w:rFonts w:hint="eastAsia"/>
+        </w:rPr>
+        <w:t>级目录，每个目录的设计如下：</w:t>
       </w:r>
     </w:p>
     <w:p>
@@ -3042,7 +3048,7 @@
       <w:pPr>
         <w:pStyle w:val="3"/>
       </w:pPr>
-      <w:bookmarkStart w:id="6" w:name="_Toc464809482"/>
+      <w:bookmarkStart w:id="6" w:name="_Toc465457089"/>
       <w:r>
         <w:rPr>
           <w:rFonts w:hint="eastAsia"/>
@@ -3438,7 +3444,7 @@
       <w:pPr>
         <w:pStyle w:val="3"/>
       </w:pPr>
-      <w:bookmarkStart w:id="7" w:name="_Toc464809483"/>
+      <w:bookmarkStart w:id="7" w:name="_Toc465457090"/>
       <w:r>
         <w:rPr>
           <w:rFonts w:hint="eastAsia"/>
@@ -4048,7 +4054,7 @@
       <w:pPr>
         <w:pStyle w:val="3"/>
       </w:pPr>
-      <w:bookmarkStart w:id="8" w:name="_Toc464809484"/>
+      <w:bookmarkStart w:id="8" w:name="_Toc465457091"/>
       <w:r>
         <w:rPr>
           <w:rFonts w:hint="eastAsia"/>
@@ -4364,1172 +4370,12 @@
         </w:drawing>
       </w:r>
     </w:p>
-    <w:p>
-      <w:r>
-        <w:rPr>
-          <w:rFonts w:hint="eastAsia"/>
-        </w:rPr>
-        <w:t>在</w:t>
-      </w:r>
-      <w:proofErr w:type="spellStart"/>
-      <w:r>
-        <w:rPr>
-          <w:rFonts w:hint="eastAsia"/>
-        </w:rPr>
-        <w:t>buildroot</w:t>
-      </w:r>
-      <w:proofErr w:type="spellEnd"/>
-      <w:r>
-        <w:rPr>
-          <w:rFonts w:hint="eastAsia"/>
-        </w:rPr>
-        <w:t>目录下的</w:t>
-      </w:r>
-      <w:r>
-        <w:rPr>
-          <w:rFonts w:hint="eastAsia"/>
-        </w:rPr>
-        <w:t>easylinux_patch.sh</w:t>
-      </w:r>
-      <w:r>
-        <w:rPr>
-          <w:rFonts w:hint="eastAsia"/>
-        </w:rPr>
-        <w:t>脚本用于创建这些链接</w:t>
-      </w:r>
-    </w:p>
-    <w:tbl>
-      <w:tblPr>
-        <w:tblStyle w:val="a5"/>
-        <w:tblW w:w="0" w:type="auto"/>
-        <w:tblLook w:val="04A0"/>
-      </w:tblPr>
-      <w:tblGrid>
-        <w:gridCol w:w="8522"/>
-      </w:tblGrid>
-      <w:tr>
-        <w:tc>
-          <w:tcPr>
-            <w:tcW w:w="8522" w:type="dxa"/>
-          </w:tcPr>
-          <w:p>
-            <w:pPr>
-              <w:rPr>
-                <w:rFonts w:ascii="Courier New" w:hAnsi="Courier New" w:cs="Courier New"/>
-              </w:rPr>
-            </w:pPr>
-            <w:r>
-              <w:rPr>
-                <w:rFonts w:ascii="Courier New" w:hAnsi="Courier New" w:cs="Courier New"/>
-              </w:rPr>
-              <w:t>#!/bin/</w:t>
-            </w:r>
-            <w:proofErr w:type="spellStart"/>
-            <w:r>
-              <w:rPr>
-                <w:rFonts w:ascii="Courier New" w:hAnsi="Courier New" w:cs="Courier New"/>
-              </w:rPr>
-              <w:t>sh</w:t>
-            </w:r>
-            <w:proofErr w:type="spellEnd"/>
-          </w:p>
-          <w:p>
-            <w:pPr>
-              <w:rPr>
-                <w:rFonts w:ascii="Courier New" w:hAnsi="Courier New" w:cs="Courier New"/>
-              </w:rPr>
-            </w:pPr>
-            <w:r>
-              <w:rPr>
-                <w:rFonts w:ascii="Courier New" w:hAnsi="Courier New" w:cs="Courier New"/>
-              </w:rPr>
-              <w:t>#$(TOPDIR)</w:t>
-            </w:r>
-            <w:r>
-              <w:rPr>
-                <w:rFonts w:ascii="Courier New" w:hAnsi="Courier New" w:cs="Courier New" w:hint="eastAsia"/>
-              </w:rPr>
-              <w:t xml:space="preserve"> </w:t>
-            </w:r>
-            <w:r>
-              <w:rPr>
-                <w:rFonts w:ascii="Courier New" w:hAnsi="Courier New" w:cs="Courier New"/>
-              </w:rPr>
-              <w:t>$(BUILD_DIR)</w:t>
-            </w:r>
-            <w:r>
-              <w:rPr>
-                <w:rFonts w:ascii="Courier New" w:hAnsi="Courier New" w:cs="Courier New" w:hint="eastAsia"/>
-              </w:rPr>
-              <w:t xml:space="preserve"> </w:t>
-            </w:r>
-            <w:r>
-              <w:rPr>
-                <w:rFonts w:ascii="Courier New" w:hAnsi="Courier New" w:cs="Courier New"/>
-              </w:rPr>
-              <w:t>$(TARGET_DIR)</w:t>
-            </w:r>
-            <w:r>
-              <w:rPr>
-                <w:rFonts w:ascii="Courier New" w:hAnsi="Courier New" w:cs="Courier New"/>
-              </w:rPr>
-              <w:t xml:space="preserve"> </w:t>
-            </w:r>
-            <w:r>
-              <w:rPr>
-                <w:rFonts w:ascii="Courier New" w:hAnsi="Courier New" w:cs="Courier New"/>
-              </w:rPr>
-              <w:t>$(BR2_EASYLINUX_PROJECT_NAME)</w:t>
-            </w:r>
-          </w:p>
-          <w:p>
-            <w:pPr>
-              <w:rPr>
-                <w:rFonts w:ascii="Courier New" w:hAnsi="Courier New" w:cs="Courier New"/>
-              </w:rPr>
-            </w:pPr>
-            <w:proofErr w:type="spellStart"/>
-            <w:r>
-              <w:rPr>
-                <w:rFonts w:ascii="Courier New" w:hAnsi="Courier New" w:cs="Courier New"/>
-              </w:rPr>
-              <w:lastRenderedPageBreak/>
-              <w:t>archive_dir</w:t>
-            </w:r>
-            <w:proofErr w:type="spellEnd"/>
-            <w:r>
-              <w:rPr>
-                <w:rFonts w:ascii="Courier New" w:hAnsi="Courier New" w:cs="Courier New"/>
-              </w:rPr>
-              <w:t>=$1/../archive/$4</w:t>
-            </w:r>
-          </w:p>
-          <w:p>
-            <w:pPr>
-              <w:rPr>
-                <w:rFonts w:ascii="Courier New" w:hAnsi="Courier New" w:cs="Courier New"/>
-              </w:rPr>
-            </w:pPr>
-            <w:proofErr w:type="spellStart"/>
-            <w:r>
-              <w:rPr>
-                <w:rFonts w:ascii="Courier New" w:hAnsi="Courier New" w:cs="Courier New"/>
-              </w:rPr>
-              <w:t>target_dir</w:t>
-            </w:r>
-            <w:proofErr w:type="spellEnd"/>
-            <w:r>
-              <w:rPr>
-                <w:rFonts w:ascii="Courier New" w:hAnsi="Courier New" w:cs="Courier New"/>
-              </w:rPr>
-              <w:t>=$3/</w:t>
-            </w:r>
-            <w:proofErr w:type="spellStart"/>
-            <w:r>
-              <w:rPr>
-                <w:rFonts w:ascii="Courier New" w:hAnsi="Courier New" w:cs="Courier New"/>
-              </w:rPr>
-              <w:t>easylinux</w:t>
-            </w:r>
-            <w:proofErr w:type="spellEnd"/>
-          </w:p>
-          <w:p>
-            <w:pPr>
-              <w:rPr>
-                <w:rFonts w:ascii="Courier New" w:hAnsi="Courier New" w:cs="Courier New"/>
-              </w:rPr>
-            </w:pPr>
-            <w:proofErr w:type="spellStart"/>
-            <w:r>
-              <w:rPr>
-                <w:rFonts w:ascii="Courier New" w:hAnsi="Courier New" w:cs="Courier New"/>
-              </w:rPr>
-              <w:t>appinc_dir</w:t>
-            </w:r>
-            <w:proofErr w:type="spellEnd"/>
-            <w:r>
-              <w:rPr>
-                <w:rFonts w:ascii="Courier New" w:hAnsi="Courier New" w:cs="Courier New"/>
-              </w:rPr>
-              <w:t>=$1/../</w:t>
-            </w:r>
-            <w:proofErr w:type="spellStart"/>
-            <w:r>
-              <w:rPr>
-                <w:rFonts w:ascii="Courier New" w:hAnsi="Courier New" w:cs="Courier New"/>
-              </w:rPr>
-              <w:t>src</w:t>
-            </w:r>
-            <w:proofErr w:type="spellEnd"/>
-            <w:r>
-              <w:rPr>
-                <w:rFonts w:ascii="Courier New" w:hAnsi="Courier New" w:cs="Courier New"/>
-              </w:rPr>
-              <w:t>/application/include</w:t>
-            </w:r>
-          </w:p>
-          <w:p>
-            <w:pPr>
-              <w:rPr>
-                <w:rFonts w:ascii="Courier New" w:hAnsi="Courier New" w:cs="Courier New"/>
-              </w:rPr>
-            </w:pPr>
-            <w:proofErr w:type="spellStart"/>
-            <w:r>
-              <w:rPr>
-                <w:rFonts w:ascii="Courier New" w:hAnsi="Courier New" w:cs="Courier New"/>
-              </w:rPr>
-              <w:t>platinc_dir</w:t>
-            </w:r>
-            <w:proofErr w:type="spellEnd"/>
-            <w:r>
-              <w:rPr>
-                <w:rFonts w:ascii="Courier New" w:hAnsi="Courier New" w:cs="Courier New"/>
-              </w:rPr>
-              <w:t>=$1/../</w:t>
-            </w:r>
-            <w:proofErr w:type="spellStart"/>
-            <w:r>
-              <w:rPr>
-                <w:rFonts w:ascii="Courier New" w:hAnsi="Courier New" w:cs="Courier New"/>
-              </w:rPr>
-              <w:t>src</w:t>
-            </w:r>
-            <w:proofErr w:type="spellEnd"/>
-            <w:r>
-              <w:rPr>
-                <w:rFonts w:ascii="Courier New" w:hAnsi="Courier New" w:cs="Courier New"/>
-              </w:rPr>
-              <w:t>/platform/include</w:t>
-            </w:r>
-          </w:p>
-          <w:p>
-            <w:pPr>
-              <w:rPr>
-                <w:rFonts w:ascii="Courier New" w:hAnsi="Courier New" w:cs="Courier New"/>
-              </w:rPr>
-            </w:pPr>
-            <w:proofErr w:type="spellStart"/>
-            <w:r>
-              <w:rPr>
-                <w:rFonts w:ascii="Courier New" w:hAnsi="Courier New" w:cs="Courier New"/>
-              </w:rPr>
-              <w:t>build_dir</w:t>
-            </w:r>
-            <w:proofErr w:type="spellEnd"/>
-            <w:r>
-              <w:rPr>
-                <w:rFonts w:ascii="Courier New" w:hAnsi="Courier New" w:cs="Courier New"/>
-              </w:rPr>
-              <w:t>=$2/</w:t>
-            </w:r>
-            <w:proofErr w:type="spellStart"/>
-            <w:r>
-              <w:rPr>
-                <w:rFonts w:ascii="Courier New" w:hAnsi="Courier New" w:cs="Courier New"/>
-              </w:rPr>
-              <w:t>easylinux</w:t>
-            </w:r>
-            <w:proofErr w:type="spellEnd"/>
-          </w:p>
-          <w:p>
-            <w:pPr>
-              <w:rPr>
-                <w:rFonts w:ascii="Courier New" w:hAnsi="Courier New" w:cs="Courier New"/>
-              </w:rPr>
-            </w:pPr>
-            <w:proofErr w:type="spellStart"/>
-            <w:r>
-              <w:rPr>
-                <w:rFonts w:ascii="Courier New" w:hAnsi="Courier New" w:cs="Courier New"/>
-              </w:rPr>
-              <w:t>build_archive_dir</w:t>
-            </w:r>
-            <w:proofErr w:type="spellEnd"/>
-            <w:r>
-              <w:rPr>
-                <w:rFonts w:ascii="Courier New" w:hAnsi="Courier New" w:cs="Courier New"/>
-              </w:rPr>
-              <w:t>=$</w:t>
-            </w:r>
-            <w:proofErr w:type="spellStart"/>
-            <w:r>
-              <w:rPr>
-                <w:rFonts w:ascii="Courier New" w:hAnsi="Courier New" w:cs="Courier New"/>
-              </w:rPr>
-              <w:t>build_dir</w:t>
-            </w:r>
-            <w:proofErr w:type="spellEnd"/>
-            <w:r>
-              <w:rPr>
-                <w:rFonts w:ascii="Courier New" w:hAnsi="Courier New" w:cs="Courier New"/>
-              </w:rPr>
-              <w:t>/archive</w:t>
-            </w:r>
-          </w:p>
-          <w:p>
-            <w:pPr>
-              <w:rPr>
-                <w:rFonts w:ascii="Courier New" w:hAnsi="Courier New" w:cs="Courier New"/>
-              </w:rPr>
-            </w:pPr>
-            <w:proofErr w:type="spellStart"/>
-            <w:r>
-              <w:rPr>
-                <w:rFonts w:ascii="Courier New" w:hAnsi="Courier New" w:cs="Courier New"/>
-              </w:rPr>
-              <w:t>build_appinc_dir</w:t>
-            </w:r>
-            <w:proofErr w:type="spellEnd"/>
-            <w:r>
-              <w:rPr>
-                <w:rFonts w:ascii="Courier New" w:hAnsi="Courier New" w:cs="Courier New"/>
-              </w:rPr>
-              <w:t>=$</w:t>
-            </w:r>
-            <w:proofErr w:type="spellStart"/>
-            <w:r>
-              <w:rPr>
-                <w:rFonts w:ascii="Courier New" w:hAnsi="Courier New" w:cs="Courier New"/>
-              </w:rPr>
-              <w:t>build_dir</w:t>
-            </w:r>
-            <w:proofErr w:type="spellEnd"/>
-            <w:r>
-              <w:rPr>
-                <w:rFonts w:ascii="Courier New" w:hAnsi="Courier New" w:cs="Courier New"/>
-              </w:rPr>
-              <w:t>/app</w:t>
-            </w:r>
-          </w:p>
-          <w:p>
-            <w:pPr>
-              <w:rPr>
-                <w:rFonts w:ascii="Courier New" w:hAnsi="Courier New" w:cs="Courier New"/>
-              </w:rPr>
-            </w:pPr>
-            <w:proofErr w:type="spellStart"/>
-            <w:r>
-              <w:rPr>
-                <w:rFonts w:ascii="Courier New" w:hAnsi="Courier New" w:cs="Courier New"/>
-              </w:rPr>
-              <w:t>build_platinc_dir</w:t>
-            </w:r>
-            <w:proofErr w:type="spellEnd"/>
-            <w:r>
-              <w:rPr>
-                <w:rFonts w:ascii="Courier New" w:hAnsi="Courier New" w:cs="Courier New"/>
-              </w:rPr>
-              <w:t>=$</w:t>
-            </w:r>
-            <w:proofErr w:type="spellStart"/>
-            <w:r>
-              <w:rPr>
-                <w:rFonts w:ascii="Courier New" w:hAnsi="Courier New" w:cs="Courier New"/>
-              </w:rPr>
-              <w:t>build_dir</w:t>
-            </w:r>
-            <w:proofErr w:type="spellEnd"/>
-            <w:r>
-              <w:rPr>
-                <w:rFonts w:ascii="Courier New" w:hAnsi="Courier New" w:cs="Courier New"/>
-              </w:rPr>
-              <w:t>/platform</w:t>
-            </w:r>
-          </w:p>
-          <w:p>
-            <w:pPr>
-              <w:rPr>
-                <w:rFonts w:ascii="Courier New" w:hAnsi="Courier New" w:cs="Courier New"/>
-              </w:rPr>
-            </w:pPr>
-          </w:p>
-          <w:p>
-            <w:pPr>
-              <w:rPr>
-                <w:rFonts w:ascii="Courier New" w:hAnsi="Courier New" w:cs="Courier New"/>
-              </w:rPr>
-            </w:pPr>
-            <w:proofErr w:type="gramStart"/>
-            <w:r>
-              <w:rPr>
-                <w:rFonts w:ascii="Courier New" w:hAnsi="Courier New" w:cs="Courier New"/>
-              </w:rPr>
-              <w:t>if</w:t>
-            </w:r>
-            <w:proofErr w:type="gramEnd"/>
-            <w:r>
-              <w:rPr>
-                <w:rFonts w:ascii="Courier New" w:hAnsi="Courier New" w:cs="Courier New"/>
-              </w:rPr>
-              <w:t xml:space="preserve"> [ ! -d $</w:t>
-            </w:r>
-            <w:proofErr w:type="spellStart"/>
-            <w:r>
-              <w:rPr>
-                <w:rFonts w:ascii="Courier New" w:hAnsi="Courier New" w:cs="Courier New"/>
-              </w:rPr>
-              <w:t>archive_dir</w:t>
-            </w:r>
-            <w:proofErr w:type="spellEnd"/>
-            <w:r>
-              <w:rPr>
-                <w:rFonts w:ascii="Courier New" w:hAnsi="Courier New" w:cs="Courier New"/>
-              </w:rPr>
-              <w:t xml:space="preserve"> ];</w:t>
-            </w:r>
-          </w:p>
-          <w:p>
-            <w:pPr>
-              <w:rPr>
-                <w:rFonts w:ascii="Courier New" w:hAnsi="Courier New" w:cs="Courier New"/>
-              </w:rPr>
-            </w:pPr>
-            <w:r>
-              <w:rPr>
-                <w:rFonts w:ascii="Courier New" w:hAnsi="Courier New" w:cs="Courier New"/>
-              </w:rPr>
-              <w:t>then</w:t>
-            </w:r>
-          </w:p>
-          <w:p>
-            <w:pPr>
-              <w:rPr>
-                <w:rFonts w:ascii="Courier New" w:hAnsi="Courier New" w:cs="Courier New"/>
-              </w:rPr>
-            </w:pPr>
-            <w:r>
-              <w:rPr>
-                <w:rFonts w:ascii="Courier New" w:hAnsi="Courier New" w:cs="Courier New"/>
-              </w:rPr>
-              <w:t xml:space="preserve">    </w:t>
-            </w:r>
-            <w:proofErr w:type="spellStart"/>
-            <w:r>
-              <w:rPr>
-                <w:rFonts w:ascii="Courier New" w:hAnsi="Courier New" w:cs="Courier New"/>
-              </w:rPr>
-              <w:t>mkdir</w:t>
-            </w:r>
-            <w:proofErr w:type="spellEnd"/>
-            <w:r>
-              <w:rPr>
-                <w:rFonts w:ascii="Courier New" w:hAnsi="Courier New" w:cs="Courier New"/>
-              </w:rPr>
-              <w:t xml:space="preserve"> -p $</w:t>
-            </w:r>
-            <w:proofErr w:type="spellStart"/>
-            <w:r>
-              <w:rPr>
-                <w:rFonts w:ascii="Courier New" w:hAnsi="Courier New" w:cs="Courier New"/>
-              </w:rPr>
-              <w:t>archive_dir</w:t>
-            </w:r>
-            <w:proofErr w:type="spellEnd"/>
-          </w:p>
-          <w:p>
-            <w:pPr>
-              <w:rPr>
-                <w:rFonts w:ascii="Courier New" w:hAnsi="Courier New" w:cs="Courier New"/>
-              </w:rPr>
-            </w:pPr>
-            <w:proofErr w:type="spellStart"/>
-            <w:r>
-              <w:rPr>
-                <w:rFonts w:ascii="Courier New" w:hAnsi="Courier New" w:cs="Courier New"/>
-              </w:rPr>
-              <w:t>fi</w:t>
-            </w:r>
-            <w:proofErr w:type="spellEnd"/>
-          </w:p>
-          <w:p>
-            <w:pPr>
-              <w:rPr>
-                <w:rFonts w:ascii="Courier New" w:hAnsi="Courier New" w:cs="Courier New"/>
-              </w:rPr>
-            </w:pPr>
-          </w:p>
-          <w:p>
-            <w:pPr>
-              <w:rPr>
-                <w:rFonts w:ascii="Courier New" w:hAnsi="Courier New" w:cs="Courier New"/>
-              </w:rPr>
-            </w:pPr>
-            <w:proofErr w:type="gramStart"/>
-            <w:r>
-              <w:rPr>
-                <w:rFonts w:ascii="Courier New" w:hAnsi="Courier New" w:cs="Courier New"/>
-              </w:rPr>
-              <w:t>if</w:t>
-            </w:r>
-            <w:proofErr w:type="gramEnd"/>
-            <w:r>
-              <w:rPr>
-                <w:rFonts w:ascii="Courier New" w:hAnsi="Courier New" w:cs="Courier New"/>
-              </w:rPr>
-              <w:t xml:space="preserve"> [ ! -d $</w:t>
-            </w:r>
-            <w:proofErr w:type="spellStart"/>
-            <w:r>
-              <w:rPr>
-                <w:rFonts w:ascii="Courier New" w:hAnsi="Courier New" w:cs="Courier New"/>
-              </w:rPr>
-              <w:t>build_dir</w:t>
-            </w:r>
-            <w:proofErr w:type="spellEnd"/>
-            <w:r>
-              <w:rPr>
-                <w:rFonts w:ascii="Courier New" w:hAnsi="Courier New" w:cs="Courier New"/>
-              </w:rPr>
-              <w:t xml:space="preserve"> ];</w:t>
-            </w:r>
-          </w:p>
-          <w:p>
-            <w:pPr>
-              <w:rPr>
-                <w:rFonts w:ascii="Courier New" w:hAnsi="Courier New" w:cs="Courier New"/>
-              </w:rPr>
-            </w:pPr>
-            <w:r>
-              <w:rPr>
-                <w:rFonts w:ascii="Courier New" w:hAnsi="Courier New" w:cs="Courier New"/>
-              </w:rPr>
-              <w:t>then</w:t>
-            </w:r>
-          </w:p>
-          <w:p>
-            <w:pPr>
-              <w:rPr>
-                <w:rFonts w:ascii="Courier New" w:hAnsi="Courier New" w:cs="Courier New"/>
-              </w:rPr>
-            </w:pPr>
-            <w:r>
-              <w:rPr>
-                <w:rFonts w:ascii="Courier New" w:hAnsi="Courier New" w:cs="Courier New"/>
-              </w:rPr>
-              <w:t xml:space="preserve">    </w:t>
-            </w:r>
-            <w:proofErr w:type="spellStart"/>
-            <w:r>
-              <w:rPr>
-                <w:rFonts w:ascii="Courier New" w:hAnsi="Courier New" w:cs="Courier New"/>
-              </w:rPr>
-              <w:t>mkdir</w:t>
-            </w:r>
-            <w:proofErr w:type="spellEnd"/>
-            <w:r>
-              <w:rPr>
-                <w:rFonts w:ascii="Courier New" w:hAnsi="Courier New" w:cs="Courier New"/>
-              </w:rPr>
-              <w:t xml:space="preserve"> -p $</w:t>
-            </w:r>
-            <w:proofErr w:type="spellStart"/>
-            <w:r>
-              <w:rPr>
-                <w:rFonts w:ascii="Courier New" w:hAnsi="Courier New" w:cs="Courier New"/>
-              </w:rPr>
-              <w:t>build_dir</w:t>
-            </w:r>
-            <w:proofErr w:type="spellEnd"/>
-          </w:p>
-          <w:p>
-            <w:pPr>
-              <w:rPr>
-                <w:rFonts w:ascii="Courier New" w:hAnsi="Courier New" w:cs="Courier New"/>
-              </w:rPr>
-            </w:pPr>
-            <w:proofErr w:type="spellStart"/>
-            <w:r>
-              <w:rPr>
-                <w:rFonts w:ascii="Courier New" w:hAnsi="Courier New" w:cs="Courier New"/>
-              </w:rPr>
-              <w:t>fi</w:t>
-            </w:r>
-            <w:proofErr w:type="spellEnd"/>
-          </w:p>
-          <w:p>
-            <w:pPr>
-              <w:rPr>
-                <w:rFonts w:ascii="Courier New" w:hAnsi="Courier New" w:cs="Courier New"/>
-              </w:rPr>
-            </w:pPr>
-            <w:r>
-              <w:rPr>
-                <w:rFonts w:ascii="Courier New" w:hAnsi="Courier New" w:cs="Courier New"/>
-              </w:rPr>
-              <w:tab/>
-            </w:r>
-          </w:p>
-          <w:p>
-            <w:pPr>
-              <w:rPr>
-                <w:rFonts w:ascii="Courier New" w:hAnsi="Courier New" w:cs="Courier New"/>
-              </w:rPr>
-            </w:pPr>
-            <w:proofErr w:type="gramStart"/>
-            <w:r>
-              <w:rPr>
-                <w:rFonts w:ascii="Courier New" w:hAnsi="Courier New" w:cs="Courier New"/>
-              </w:rPr>
-              <w:t>if</w:t>
-            </w:r>
-            <w:proofErr w:type="gramEnd"/>
-            <w:r>
-              <w:rPr>
-                <w:rFonts w:ascii="Courier New" w:hAnsi="Courier New" w:cs="Courier New"/>
-              </w:rPr>
-              <w:t xml:space="preserve"> [ ! -d $</w:t>
-            </w:r>
-            <w:proofErr w:type="spellStart"/>
-            <w:r>
-              <w:rPr>
-                <w:rFonts w:ascii="Courier New" w:hAnsi="Courier New" w:cs="Courier New"/>
-              </w:rPr>
-              <w:t>target_dir</w:t>
-            </w:r>
-            <w:proofErr w:type="spellEnd"/>
-            <w:r>
-              <w:rPr>
-                <w:rFonts w:ascii="Courier New" w:hAnsi="Courier New" w:cs="Courier New"/>
-              </w:rPr>
-              <w:t xml:space="preserve"> ];</w:t>
-            </w:r>
-          </w:p>
-          <w:p>
-            <w:pPr>
-              <w:rPr>
-                <w:rFonts w:ascii="Courier New" w:hAnsi="Courier New" w:cs="Courier New"/>
-              </w:rPr>
-            </w:pPr>
-            <w:r>
-              <w:rPr>
-                <w:rFonts w:ascii="Courier New" w:hAnsi="Courier New" w:cs="Courier New"/>
-              </w:rPr>
-              <w:t>then</w:t>
-            </w:r>
-          </w:p>
-          <w:p>
-            <w:pPr>
-              <w:rPr>
-                <w:rFonts w:ascii="Courier New" w:hAnsi="Courier New" w:cs="Courier New"/>
-              </w:rPr>
-            </w:pPr>
-            <w:r>
-              <w:rPr>
-                <w:rFonts w:ascii="Courier New" w:hAnsi="Courier New" w:cs="Courier New"/>
-              </w:rPr>
-              <w:t xml:space="preserve">    </w:t>
-            </w:r>
-            <w:proofErr w:type="spellStart"/>
-            <w:r>
-              <w:rPr>
-                <w:rFonts w:ascii="Courier New" w:hAnsi="Courier New" w:cs="Courier New"/>
-              </w:rPr>
-              <w:t>mkdir</w:t>
-            </w:r>
-            <w:proofErr w:type="spellEnd"/>
-            <w:r>
-              <w:rPr>
-                <w:rFonts w:ascii="Courier New" w:hAnsi="Courier New" w:cs="Courier New"/>
-              </w:rPr>
-              <w:t xml:space="preserve"> -p $</w:t>
-            </w:r>
-            <w:proofErr w:type="spellStart"/>
-            <w:r>
-              <w:rPr>
-                <w:rFonts w:ascii="Courier New" w:hAnsi="Courier New" w:cs="Courier New"/>
-              </w:rPr>
-              <w:t>target_dir</w:t>
-            </w:r>
-            <w:proofErr w:type="spellEnd"/>
-          </w:p>
-          <w:p>
-            <w:pPr>
-              <w:rPr>
-                <w:rFonts w:ascii="Courier New" w:hAnsi="Courier New" w:cs="Courier New"/>
-              </w:rPr>
-            </w:pPr>
-            <w:proofErr w:type="spellStart"/>
-            <w:r>
-              <w:rPr>
-                <w:rFonts w:ascii="Courier New" w:hAnsi="Courier New" w:cs="Courier New"/>
-              </w:rPr>
-              <w:t>fi</w:t>
-            </w:r>
-            <w:proofErr w:type="spellEnd"/>
-          </w:p>
-          <w:p>
-            <w:pPr>
-              <w:rPr>
-                <w:rFonts w:ascii="Courier New" w:hAnsi="Courier New" w:cs="Courier New"/>
-              </w:rPr>
-            </w:pPr>
-          </w:p>
-          <w:p>
-            <w:pPr>
-              <w:rPr>
-                <w:rFonts w:ascii="Courier New" w:hAnsi="Courier New" w:cs="Courier New"/>
-              </w:rPr>
-            </w:pPr>
-            <w:proofErr w:type="gramStart"/>
-            <w:r>
-              <w:rPr>
-                <w:rFonts w:ascii="Courier New" w:hAnsi="Courier New" w:cs="Courier New"/>
-              </w:rPr>
-              <w:t>if</w:t>
-            </w:r>
-            <w:proofErr w:type="gramEnd"/>
-            <w:r>
-              <w:rPr>
-                <w:rFonts w:ascii="Courier New" w:hAnsi="Courier New" w:cs="Courier New"/>
-              </w:rPr>
-              <w:t xml:space="preserve"> [ ! -d $</w:t>
-            </w:r>
-            <w:proofErr w:type="spellStart"/>
-            <w:r>
-              <w:rPr>
-                <w:rFonts w:ascii="Courier New" w:hAnsi="Courier New" w:cs="Courier New"/>
-              </w:rPr>
-              <w:t>target_dir</w:t>
-            </w:r>
-            <w:proofErr w:type="spellEnd"/>
-            <w:r>
-              <w:rPr>
-                <w:rFonts w:ascii="Courier New" w:hAnsi="Courier New" w:cs="Courier New"/>
-              </w:rPr>
-              <w:t>/lib/modules ];</w:t>
-            </w:r>
-          </w:p>
-          <w:p>
-            <w:pPr>
-              <w:rPr>
-                <w:rFonts w:ascii="Courier New" w:hAnsi="Courier New" w:cs="Courier New"/>
-              </w:rPr>
-            </w:pPr>
-            <w:r>
-              <w:rPr>
-                <w:rFonts w:ascii="Courier New" w:hAnsi="Courier New" w:cs="Courier New"/>
-              </w:rPr>
-              <w:t>then</w:t>
-            </w:r>
-          </w:p>
-          <w:p>
-            <w:pPr>
-              <w:rPr>
-                <w:rFonts w:ascii="Courier New" w:hAnsi="Courier New" w:cs="Courier New"/>
-              </w:rPr>
-            </w:pPr>
-            <w:r>
-              <w:rPr>
-                <w:rFonts w:ascii="Courier New" w:hAnsi="Courier New" w:cs="Courier New"/>
-              </w:rPr>
-              <w:t xml:space="preserve">    </w:t>
-            </w:r>
-            <w:proofErr w:type="spellStart"/>
-            <w:r>
-              <w:rPr>
-                <w:rFonts w:ascii="Courier New" w:hAnsi="Courier New" w:cs="Courier New"/>
-              </w:rPr>
-              <w:t>mkdir</w:t>
-            </w:r>
-            <w:proofErr w:type="spellEnd"/>
-            <w:r>
-              <w:rPr>
-                <w:rFonts w:ascii="Courier New" w:hAnsi="Courier New" w:cs="Courier New"/>
-              </w:rPr>
-              <w:t xml:space="preserve"> -p $</w:t>
-            </w:r>
-            <w:proofErr w:type="spellStart"/>
-            <w:r>
-              <w:rPr>
-                <w:rFonts w:ascii="Courier New" w:hAnsi="Courier New" w:cs="Courier New"/>
-              </w:rPr>
-              <w:t>target_dir</w:t>
-            </w:r>
-            <w:proofErr w:type="spellEnd"/>
-            <w:r>
-              <w:rPr>
-                <w:rFonts w:ascii="Courier New" w:hAnsi="Courier New" w:cs="Courier New"/>
-              </w:rPr>
-              <w:t>/lib/modules</w:t>
-            </w:r>
-          </w:p>
-          <w:p>
-            <w:pPr>
-              <w:rPr>
-                <w:rFonts w:ascii="Courier New" w:hAnsi="Courier New" w:cs="Courier New"/>
-              </w:rPr>
-            </w:pPr>
-            <w:proofErr w:type="spellStart"/>
-            <w:r>
-              <w:rPr>
-                <w:rFonts w:ascii="Courier New" w:hAnsi="Courier New" w:cs="Courier New"/>
-              </w:rPr>
-              <w:t>fi</w:t>
-            </w:r>
-            <w:proofErr w:type="spellEnd"/>
-          </w:p>
-          <w:p>
-            <w:pPr>
-              <w:rPr>
-                <w:rFonts w:ascii="Courier New" w:hAnsi="Courier New" w:cs="Courier New"/>
-              </w:rPr>
-            </w:pPr>
-          </w:p>
-          <w:p>
-            <w:pPr>
-              <w:rPr>
-                <w:rFonts w:ascii="Courier New" w:hAnsi="Courier New" w:cs="Courier New"/>
-              </w:rPr>
-            </w:pPr>
-            <w:proofErr w:type="gramStart"/>
-            <w:r>
-              <w:rPr>
-                <w:rFonts w:ascii="Courier New" w:hAnsi="Courier New" w:cs="Courier New"/>
-              </w:rPr>
-              <w:t>if</w:t>
-            </w:r>
-            <w:proofErr w:type="gramEnd"/>
-            <w:r>
-              <w:rPr>
-                <w:rFonts w:ascii="Courier New" w:hAnsi="Courier New" w:cs="Courier New"/>
-              </w:rPr>
-              <w:t xml:space="preserve"> [ ! -L $</w:t>
-            </w:r>
-            <w:proofErr w:type="spellStart"/>
-            <w:r>
-              <w:rPr>
-                <w:rFonts w:ascii="Courier New" w:hAnsi="Courier New" w:cs="Courier New"/>
-              </w:rPr>
-              <w:t>build_archive_dir</w:t>
-            </w:r>
-            <w:proofErr w:type="spellEnd"/>
-            <w:r>
-              <w:rPr>
-                <w:rFonts w:ascii="Courier New" w:hAnsi="Courier New" w:cs="Courier New"/>
-              </w:rPr>
-              <w:t xml:space="preserve"> ];</w:t>
-            </w:r>
-          </w:p>
-          <w:p>
-            <w:pPr>
-              <w:rPr>
-                <w:rFonts w:ascii="Courier New" w:hAnsi="Courier New" w:cs="Courier New"/>
-              </w:rPr>
-            </w:pPr>
-            <w:r>
-              <w:rPr>
-                <w:rFonts w:ascii="Courier New" w:hAnsi="Courier New" w:cs="Courier New"/>
-              </w:rPr>
-              <w:t>then</w:t>
-            </w:r>
-          </w:p>
-          <w:p>
-            <w:pPr>
-              <w:rPr>
-                <w:rFonts w:ascii="Courier New" w:hAnsi="Courier New" w:cs="Courier New"/>
-              </w:rPr>
-            </w:pPr>
-            <w:r>
-              <w:rPr>
-                <w:rFonts w:ascii="Courier New" w:hAnsi="Courier New" w:cs="Courier New"/>
-              </w:rPr>
-              <w:t xml:space="preserve">    </w:t>
-            </w:r>
-            <w:proofErr w:type="spellStart"/>
-            <w:r>
-              <w:rPr>
-                <w:rFonts w:ascii="Courier New" w:hAnsi="Courier New" w:cs="Courier New"/>
-              </w:rPr>
-              <w:t>ln</w:t>
-            </w:r>
-            <w:proofErr w:type="spellEnd"/>
-            <w:r>
-              <w:rPr>
-                <w:rFonts w:ascii="Courier New" w:hAnsi="Courier New" w:cs="Courier New"/>
-              </w:rPr>
-              <w:t xml:space="preserve"> -s $</w:t>
-            </w:r>
-            <w:proofErr w:type="spellStart"/>
-            <w:r>
-              <w:rPr>
-                <w:rFonts w:ascii="Courier New" w:hAnsi="Courier New" w:cs="Courier New"/>
-              </w:rPr>
-              <w:t>archive_dir</w:t>
-            </w:r>
-            <w:proofErr w:type="spellEnd"/>
-            <w:r>
-              <w:rPr>
-                <w:rFonts w:ascii="Courier New" w:hAnsi="Courier New" w:cs="Courier New"/>
-              </w:rPr>
-              <w:t xml:space="preserve"> $</w:t>
-            </w:r>
-            <w:proofErr w:type="spellStart"/>
-            <w:r>
-              <w:rPr>
-                <w:rFonts w:ascii="Courier New" w:hAnsi="Courier New" w:cs="Courier New"/>
-              </w:rPr>
-              <w:t>build_archive_dir</w:t>
-            </w:r>
-            <w:proofErr w:type="spellEnd"/>
-          </w:p>
-          <w:p>
-            <w:pPr>
-              <w:rPr>
-                <w:rFonts w:ascii="Courier New" w:hAnsi="Courier New" w:cs="Courier New"/>
-              </w:rPr>
-            </w:pPr>
-            <w:proofErr w:type="spellStart"/>
-            <w:r>
-              <w:rPr>
-                <w:rFonts w:ascii="Courier New" w:hAnsi="Courier New" w:cs="Courier New"/>
-              </w:rPr>
-              <w:t>fi</w:t>
-            </w:r>
-            <w:proofErr w:type="spellEnd"/>
-          </w:p>
-          <w:p>
-            <w:pPr>
-              <w:rPr>
-                <w:rFonts w:ascii="Courier New" w:hAnsi="Courier New" w:cs="Courier New"/>
-              </w:rPr>
-            </w:pPr>
-          </w:p>
-          <w:p>
-            <w:pPr>
-              <w:rPr>
-                <w:rFonts w:ascii="Courier New" w:hAnsi="Courier New" w:cs="Courier New"/>
-              </w:rPr>
-            </w:pPr>
-            <w:proofErr w:type="gramStart"/>
-            <w:r>
-              <w:rPr>
-                <w:rFonts w:ascii="Courier New" w:hAnsi="Courier New" w:cs="Courier New"/>
-              </w:rPr>
-              <w:t>if</w:t>
-            </w:r>
-            <w:proofErr w:type="gramEnd"/>
-            <w:r>
-              <w:rPr>
-                <w:rFonts w:ascii="Courier New" w:hAnsi="Courier New" w:cs="Courier New"/>
-              </w:rPr>
-              <w:t xml:space="preserve"> [ ! -L $</w:t>
-            </w:r>
-            <w:proofErr w:type="spellStart"/>
-            <w:r>
-              <w:rPr>
-                <w:rFonts w:ascii="Courier New" w:hAnsi="Courier New" w:cs="Courier New"/>
-              </w:rPr>
-              <w:t>build_appinc_dir</w:t>
-            </w:r>
-            <w:proofErr w:type="spellEnd"/>
-            <w:r>
-              <w:rPr>
-                <w:rFonts w:ascii="Courier New" w:hAnsi="Courier New" w:cs="Courier New"/>
-              </w:rPr>
-              <w:t xml:space="preserve"> ];</w:t>
-            </w:r>
-          </w:p>
-          <w:p>
-            <w:pPr>
-              <w:rPr>
-                <w:rFonts w:ascii="Courier New" w:hAnsi="Courier New" w:cs="Courier New"/>
-              </w:rPr>
-            </w:pPr>
-            <w:r>
-              <w:rPr>
-                <w:rFonts w:ascii="Courier New" w:hAnsi="Courier New" w:cs="Courier New"/>
-              </w:rPr>
-              <w:t>then</w:t>
-            </w:r>
-          </w:p>
-          <w:p>
-            <w:pPr>
-              <w:rPr>
-                <w:rFonts w:ascii="Courier New" w:hAnsi="Courier New" w:cs="Courier New"/>
-              </w:rPr>
-            </w:pPr>
-            <w:r>
-              <w:rPr>
-                <w:rFonts w:ascii="Courier New" w:hAnsi="Courier New" w:cs="Courier New"/>
-              </w:rPr>
-              <w:t xml:space="preserve">    </w:t>
-            </w:r>
-            <w:proofErr w:type="spellStart"/>
-            <w:r>
-              <w:rPr>
-                <w:rFonts w:ascii="Courier New" w:hAnsi="Courier New" w:cs="Courier New"/>
-              </w:rPr>
-              <w:t>ln</w:t>
-            </w:r>
-            <w:proofErr w:type="spellEnd"/>
-            <w:r>
-              <w:rPr>
-                <w:rFonts w:ascii="Courier New" w:hAnsi="Courier New" w:cs="Courier New"/>
-              </w:rPr>
-              <w:t xml:space="preserve"> -s $</w:t>
-            </w:r>
-            <w:proofErr w:type="spellStart"/>
-            <w:r>
-              <w:rPr>
-                <w:rFonts w:ascii="Courier New" w:hAnsi="Courier New" w:cs="Courier New"/>
-              </w:rPr>
-              <w:t>appinc_dir</w:t>
-            </w:r>
-            <w:proofErr w:type="spellEnd"/>
-            <w:r>
-              <w:rPr>
-                <w:rFonts w:ascii="Courier New" w:hAnsi="Courier New" w:cs="Courier New"/>
-              </w:rPr>
-              <w:t xml:space="preserve"> $</w:t>
-            </w:r>
-            <w:proofErr w:type="spellStart"/>
-            <w:r>
-              <w:rPr>
-                <w:rFonts w:ascii="Courier New" w:hAnsi="Courier New" w:cs="Courier New"/>
-              </w:rPr>
-              <w:t>build_appinc_dir</w:t>
-            </w:r>
-            <w:proofErr w:type="spellEnd"/>
-          </w:p>
-          <w:p>
-            <w:pPr>
-              <w:rPr>
-                <w:rFonts w:ascii="Courier New" w:hAnsi="Courier New" w:cs="Courier New"/>
-              </w:rPr>
-            </w:pPr>
-            <w:proofErr w:type="spellStart"/>
-            <w:r>
-              <w:rPr>
-                <w:rFonts w:ascii="Courier New" w:hAnsi="Courier New" w:cs="Courier New"/>
-              </w:rPr>
-              <w:t>fi</w:t>
-            </w:r>
-            <w:proofErr w:type="spellEnd"/>
-          </w:p>
-          <w:p>
-            <w:pPr>
-              <w:rPr>
-                <w:rFonts w:ascii="Courier New" w:hAnsi="Courier New" w:cs="Courier New"/>
-              </w:rPr>
-            </w:pPr>
-          </w:p>
-          <w:p>
-            <w:pPr>
-              <w:rPr>
-                <w:rFonts w:ascii="Courier New" w:hAnsi="Courier New" w:cs="Courier New"/>
-              </w:rPr>
-            </w:pPr>
-            <w:proofErr w:type="gramStart"/>
-            <w:r>
-              <w:rPr>
-                <w:rFonts w:ascii="Courier New" w:hAnsi="Courier New" w:cs="Courier New"/>
-              </w:rPr>
-              <w:t>if</w:t>
-            </w:r>
-            <w:proofErr w:type="gramEnd"/>
-            <w:r>
-              <w:rPr>
-                <w:rFonts w:ascii="Courier New" w:hAnsi="Courier New" w:cs="Courier New"/>
-              </w:rPr>
-              <w:t xml:space="preserve"> [ ! -L $</w:t>
-            </w:r>
-            <w:proofErr w:type="spellStart"/>
-            <w:r>
-              <w:rPr>
-                <w:rFonts w:ascii="Courier New" w:hAnsi="Courier New" w:cs="Courier New"/>
-              </w:rPr>
-              <w:t>build_platinc_dir</w:t>
-            </w:r>
-            <w:proofErr w:type="spellEnd"/>
-            <w:r>
-              <w:rPr>
-                <w:rFonts w:ascii="Courier New" w:hAnsi="Courier New" w:cs="Courier New"/>
-              </w:rPr>
-              <w:t xml:space="preserve"> ];</w:t>
-            </w:r>
-          </w:p>
-          <w:p>
-            <w:pPr>
-              <w:rPr>
-                <w:rFonts w:ascii="Courier New" w:hAnsi="Courier New" w:cs="Courier New"/>
-              </w:rPr>
-            </w:pPr>
-            <w:r>
-              <w:rPr>
-                <w:rFonts w:ascii="Courier New" w:hAnsi="Courier New" w:cs="Courier New"/>
-              </w:rPr>
-              <w:t>then</w:t>
-            </w:r>
-          </w:p>
-          <w:p>
-            <w:pPr>
-              <w:rPr>
-                <w:rFonts w:ascii="Courier New" w:hAnsi="Courier New" w:cs="Courier New"/>
-              </w:rPr>
-            </w:pPr>
-            <w:r>
-              <w:rPr>
-                <w:rFonts w:ascii="Courier New" w:hAnsi="Courier New" w:cs="Courier New"/>
-              </w:rPr>
-              <w:t xml:space="preserve">    </w:t>
-            </w:r>
-            <w:proofErr w:type="spellStart"/>
-            <w:r>
-              <w:rPr>
-                <w:rFonts w:ascii="Courier New" w:hAnsi="Courier New" w:cs="Courier New"/>
-              </w:rPr>
-              <w:t>ln</w:t>
-            </w:r>
-            <w:proofErr w:type="spellEnd"/>
-            <w:r>
-              <w:rPr>
-                <w:rFonts w:ascii="Courier New" w:hAnsi="Courier New" w:cs="Courier New"/>
-              </w:rPr>
-              <w:t xml:space="preserve"> -s $</w:t>
-            </w:r>
-            <w:proofErr w:type="spellStart"/>
-            <w:r>
-              <w:rPr>
-                <w:rFonts w:ascii="Courier New" w:hAnsi="Courier New" w:cs="Courier New"/>
-              </w:rPr>
-              <w:t>platinc_dir</w:t>
-            </w:r>
-            <w:proofErr w:type="spellEnd"/>
-            <w:r>
-              <w:rPr>
-                <w:rFonts w:ascii="Courier New" w:hAnsi="Courier New" w:cs="Courier New"/>
-              </w:rPr>
-              <w:t xml:space="preserve"> $</w:t>
-            </w:r>
-            <w:proofErr w:type="spellStart"/>
-            <w:r>
-              <w:rPr>
-                <w:rFonts w:ascii="Courier New" w:hAnsi="Courier New" w:cs="Courier New"/>
-              </w:rPr>
-              <w:t>build_platinc_dir</w:t>
-            </w:r>
-            <w:proofErr w:type="spellEnd"/>
-          </w:p>
-          <w:p>
-            <w:proofErr w:type="spellStart"/>
-            <w:r>
-              <w:rPr>
-                <w:rFonts w:ascii="Courier New" w:hAnsi="Courier New" w:cs="Courier New"/>
-              </w:rPr>
-              <w:t>fi</w:t>
-            </w:r>
-            <w:proofErr w:type="spellEnd"/>
-          </w:p>
-        </w:tc>
-      </w:tr>
-    </w:tbl>
     <w:p/>
     <w:p>
       <w:pPr>
         <w:pStyle w:val="2"/>
       </w:pPr>
-      <w:bookmarkStart w:id="9" w:name="_Toc464809485"/>
+      <w:bookmarkStart w:id="9" w:name="_Toc465457092"/>
       <w:r>
         <w:rPr>
           <w:rFonts w:hint="eastAsia"/>
@@ -5569,7 +4415,7 @@
       <w:pPr>
         <w:pStyle w:val="3"/>
       </w:pPr>
-      <w:bookmarkStart w:id="10" w:name="_Toc464809486"/>
+      <w:bookmarkStart w:id="10" w:name="_Toc465457093"/>
       <w:r>
         <w:rPr>
           <w:rFonts w:hint="eastAsia"/>
@@ -5908,7 +4754,7 @@
       <w:pPr>
         <w:pStyle w:val="3"/>
       </w:pPr>
-      <w:bookmarkStart w:id="11" w:name="_Toc464809487"/>
+      <w:bookmarkStart w:id="11" w:name="_Toc465457094"/>
       <w:r>
         <w:rPr>
           <w:rFonts w:hint="eastAsia"/>
@@ -6240,11 +5086,6 @@
       </w:r>
     </w:p>
     <w:p>
-      <w:pPr>
-        <w:rPr>
-          <w:rFonts w:hint="eastAsia"/>
-        </w:rPr>
-      </w:pPr>
       <w:proofErr w:type="spellStart"/>
       <w:r>
         <w:t>E</w:t>
@@ -6322,11 +5163,6 @@
       </w:r>
     </w:p>
     <w:p>
-      <w:pPr>
-        <w:rPr>
-          <w:rFonts w:hint="eastAsia"/>
-        </w:rPr>
-      </w:pPr>
       <w:r>
         <w:rPr>
           <w:rFonts w:hint="eastAsia"/>
@@ -6732,7 +5568,7 @@
       <w:pPr>
         <w:pStyle w:val="2"/>
       </w:pPr>
-      <w:bookmarkStart w:id="12" w:name="_Toc464809488"/>
+      <w:bookmarkStart w:id="12" w:name="_Toc465457095"/>
       <w:r>
         <w:rPr>
           <w:rFonts w:hint="eastAsia"/>
@@ -7650,7 +6486,7 @@
       <w:pPr>
         <w:pStyle w:val="2"/>
       </w:pPr>
-      <w:bookmarkStart w:id="13" w:name="_Toc464809489"/>
+      <w:bookmarkStart w:id="13" w:name="_Toc465457096"/>
       <w:r>
         <w:rPr>
           <w:rFonts w:hint="eastAsia"/>
@@ -8261,7 +7097,7 @@
           <w:p>
             <w:pPr>
               <w:rPr>
-                <w:rFonts w:ascii="Courier New" w:hAnsi="Courier New" w:cs="Courier New" w:hint="eastAsia"/>
+                <w:rFonts w:ascii="Courier New" w:hAnsi="Courier New" w:cs="Courier New"/>
               </w:rPr>
             </w:pPr>
             <w:r>
@@ -8288,7 +7124,7 @@
           <w:p>
             <w:pPr>
               <w:rPr>
-                <w:rFonts w:ascii="Courier New" w:hAnsi="Courier New" w:cs="Courier New" w:hint="eastAsia"/>
+                <w:rFonts w:ascii="Courier New" w:hAnsi="Courier New" w:cs="Courier New"/>
               </w:rPr>
             </w:pPr>
           </w:p>
@@ -8440,7 +7276,7 @@
           <w:p>
             <w:pPr>
               <w:rPr>
-                <w:rFonts w:ascii="Courier New" w:hAnsi="Courier New" w:cs="Courier New" w:hint="eastAsia"/>
+                <w:rFonts w:ascii="Courier New" w:hAnsi="Courier New" w:cs="Courier New"/>
               </w:rPr>
             </w:pPr>
             <w:r>
@@ -10581,7 +9417,7 @@
       <w:pPr>
         <w:pStyle w:val="2"/>
       </w:pPr>
-      <w:bookmarkStart w:id="14" w:name="_Toc464809490"/>
+      <w:bookmarkStart w:id="14" w:name="_Toc465457097"/>
       <w:r>
         <w:rPr>
           <w:rFonts w:hint="eastAsia"/>
@@ -10597,11 +9433,6 @@
       <w:bookmarkEnd w:id="14"/>
     </w:p>
     <w:p>
-      <w:pPr>
-        <w:rPr>
-          <w:rFonts w:hint="eastAsia"/>
-        </w:rPr>
-      </w:pPr>
       <w:r>
         <w:rPr>
           <w:rFonts w:hint="eastAsia"/>
@@ -10720,11 +9551,6 @@
       </w:r>
     </w:p>
     <w:p>
-      <w:pPr>
-        <w:rPr>
-          <w:rFonts w:hint="eastAsia"/>
-        </w:rPr>
-      </w:pPr>
       <w:proofErr w:type="spellStart"/>
       <w:r>
         <w:t>I</w:t>
@@ -10784,26 +9610,21 @@
             <w:tcW w:w="8522" w:type="dxa"/>
           </w:tcPr>
           <w:p>
-            <w:pPr>
+            <w:r>
+              <w:t>define ROOTFS_CPIO_CMD</w:t>
+            </w:r>
+          </w:p>
+          <w:p>
+            <w:r>
               <w:rPr>
                 <w:rFonts w:hint="eastAsia"/>
               </w:rPr>
-            </w:pPr>
-            <w:r>
-              <w:t>define ROOTFS_CPIO_CMD</w:t>
-            </w:r>
-          </w:p>
-          <w:p>
+              <w:t>#</w:t>
+            </w:r>
             <w:r>
               <w:rPr>
                 <w:rFonts w:hint="eastAsia"/>
               </w:rPr>
-              <w:t>#</w:t>
-            </w:r>
-            <w:r>
-              <w:rPr>
-                <w:rFonts w:hint="eastAsia"/>
-              </w:rPr>
               <w:t>删掉不需要的文件</w:t>
             </w:r>
           </w:p>
@@ -10866,11 +9687,6 @@
             </w:r>
           </w:p>
           <w:p>
-            <w:pPr>
-              <w:rPr>
-                <w:rFonts w:hint="eastAsia"/>
-              </w:rPr>
-            </w:pPr>
             <w:r>
               <w:tab/>
             </w:r>
@@ -11038,11 +9854,6 @@
             </w:r>
           </w:p>
           <w:p>
-            <w:pPr>
-              <w:rPr>
-                <w:rFonts w:hint="eastAsia"/>
-              </w:rPr>
-            </w:pPr>
             <w:r>
               <w:tab/>
             </w:r>
@@ -11178,11 +9989,6 @@
       </w:tr>
     </w:tbl>
     <w:p>
-      <w:pPr>
-        <w:rPr>
-          <w:rFonts w:hint="eastAsia"/>
-        </w:rPr>
-      </w:pPr>
       <w:r>
         <w:rPr>
           <w:rFonts w:hint="eastAsia"/>
@@ -11466,7 +10272,7 @@
           <w:p>
             <w:pPr>
               <w:rPr>
-                <w:rFonts w:ascii="Courier New" w:hAnsi="Courier New" w:cs="Courier New" w:hint="eastAsia"/>
+                <w:rFonts w:ascii="Courier New" w:hAnsi="Courier New" w:cs="Courier New"/>
               </w:rPr>
             </w:pPr>
             <w:r>
@@ -11518,7 +10324,7 @@
               <w:ind w:left="420" w:hangingChars="200" w:hanging="420"/>
               <w:jc w:val="left"/>
               <w:rPr>
-                <w:rFonts w:ascii="Courier New" w:hAnsi="Courier New" w:cs="Courier New" w:hint="eastAsia"/>
+                <w:rFonts w:ascii="Courier New" w:hAnsi="Courier New" w:cs="Courier New"/>
               </w:rPr>
             </w:pPr>
             <w:r>
@@ -11606,7 +10412,7 @@
           <w:p>
             <w:pPr>
               <w:rPr>
-                <w:rFonts w:ascii="Courier New" w:hAnsi="Courier New" w:cs="Courier New" w:hint="eastAsia"/>
+                <w:rFonts w:ascii="Courier New" w:hAnsi="Courier New" w:cs="Courier New"/>
               </w:rPr>
             </w:pPr>
             <w:r>
@@ -11651,7 +10457,7 @@
           <w:p>
             <w:pPr>
               <w:rPr>
-                <w:rFonts w:ascii="Courier New" w:hAnsi="Courier New" w:cs="Courier New" w:hint="eastAsia"/>
+                <w:rFonts w:ascii="Courier New" w:hAnsi="Courier New" w:cs="Courier New"/>
               </w:rPr>
             </w:pPr>
             <w:r>
@@ -11761,11 +10567,6 @@
       </w:tr>
     </w:tbl>
     <w:p>
-      <w:pPr>
-        <w:rPr>
-          <w:rFonts w:hint="eastAsia"/>
-        </w:rPr>
-      </w:pPr>
       <w:r>
         <w:rPr>
           <w:rFonts w:hint="eastAsia"/>
@@ -11787,11 +10588,6 @@
       </w:r>
     </w:p>
     <w:p>
-      <w:pPr>
-        <w:rPr>
-          <w:rFonts w:hint="eastAsia"/>
-        </w:rPr>
-      </w:pPr>
       <w:r>
         <w:rPr>
           <w:noProof/>
@@ -11844,11 +10640,6 @@
       </w:r>
     </w:p>
     <w:p>
-      <w:pPr>
-        <w:rPr>
-          <w:rFonts w:hint="eastAsia"/>
-        </w:rPr>
-      </w:pPr>
       <w:r>
         <w:rPr>
           <w:rFonts w:hint="eastAsia"/>
@@ -11941,7 +10732,7 @@
           <w:p>
             <w:pPr>
               <w:rPr>
-                <w:rFonts w:ascii="Courier New" w:hAnsi="Courier New" w:cs="Courier New" w:hint="eastAsia"/>
+                <w:rFonts w:ascii="Courier New" w:hAnsi="Courier New" w:cs="Courier New"/>
               </w:rPr>
             </w:pPr>
             <w:r>
@@ -12038,7 +10829,7 @@
           <w:p>
             <w:pPr>
               <w:rPr>
-                <w:rFonts w:ascii="Courier New" w:hAnsi="Courier New" w:cs="Courier New" w:hint="eastAsia"/>
+                <w:rFonts w:ascii="Courier New" w:hAnsi="Courier New" w:cs="Courier New"/>
               </w:rPr>
             </w:pPr>
             <w:proofErr w:type="spellStart"/>
@@ -12106,7 +10897,7 @@
           <w:p>
             <w:pPr>
               <w:rPr>
-                <w:rFonts w:ascii="Courier New" w:hAnsi="Courier New" w:cs="Courier New" w:hint="eastAsia"/>
+                <w:rFonts w:ascii="Courier New" w:hAnsi="Courier New" w:cs="Courier New"/>
               </w:rPr>
             </w:pPr>
             <w:r>
@@ -12201,7 +10992,7 @@
           <w:p>
             <w:pPr>
               <w:rPr>
-                <w:rFonts w:ascii="Courier New" w:hAnsi="Courier New" w:cs="Courier New" w:hint="eastAsia"/>
+                <w:rFonts w:ascii="Courier New" w:hAnsi="Courier New" w:cs="Courier New"/>
               </w:rPr>
             </w:pPr>
             <w:proofErr w:type="spellStart"/>
@@ -12373,7 +11164,7 @@
           <w:p>
             <w:pPr>
               <w:rPr>
-                <w:rFonts w:ascii="Courier New" w:hAnsi="Courier New" w:cs="Courier New" w:hint="eastAsia"/>
+                <w:rFonts w:ascii="Courier New" w:hAnsi="Courier New" w:cs="Courier New"/>
               </w:rPr>
             </w:pPr>
             <w:proofErr w:type="spellStart"/>
@@ -12454,7 +11245,7 @@
           <w:p>
             <w:pPr>
               <w:rPr>
-                <w:rFonts w:ascii="Courier New" w:hAnsi="Courier New" w:cs="Courier New" w:hint="eastAsia"/>
+                <w:rFonts w:ascii="Courier New" w:hAnsi="Courier New" w:cs="Courier New"/>
               </w:rPr>
             </w:pPr>
             <w:r>
@@ -12564,11 +11355,6 @@
       </w:tr>
     </w:tbl>
     <w:p>
-      <w:pPr>
-        <w:rPr>
-          <w:rFonts w:hint="eastAsia"/>
-        </w:rPr>
-      </w:pPr>
       <w:r>
         <w:t>S</w:t>
       </w:r>
@@ -12798,7 +11584,7 @@
           <w:p>
             <w:pPr>
               <w:rPr>
-                <w:rFonts w:ascii="Courier New" w:hAnsi="Courier New" w:cs="Courier New" w:hint="eastAsia"/>
+                <w:rFonts w:ascii="Courier New" w:hAnsi="Courier New" w:cs="Courier New"/>
               </w:rPr>
             </w:pPr>
             <w:r>
@@ -12953,8 +11739,11 @@
     <w:p>
       <w:pPr>
         <w:pStyle w:val="2"/>
+        <w:rPr>
+          <w:rFonts w:hint="eastAsia"/>
+        </w:rPr>
       </w:pPr>
-      <w:bookmarkStart w:id="15" w:name="_Toc464809491"/>
+      <w:bookmarkStart w:id="15" w:name="_Toc465457098"/>
       <w:r>
         <w:rPr>
           <w:rFonts w:hint="eastAsia"/>
@@ -12970,15 +11759,348 @@
       <w:bookmarkEnd w:id="15"/>
     </w:p>
     <w:p>
-      <w:r>
-        <w:rPr>
-          <w:rFonts w:hint="eastAsia"/>
-        </w:rPr>
-        <w:t>后续添加</w:t>
+      <w:pPr>
+        <w:rPr>
+          <w:rFonts w:hint="eastAsia"/>
+        </w:rPr>
+      </w:pPr>
+      <w:r>
+        <w:t>F</w:t>
+      </w:r>
+      <w:r>
+        <w:rPr>
+          <w:rFonts w:hint="eastAsia"/>
+        </w:rPr>
+        <w:t>lash</w:t>
+      </w:r>
+      <w:r>
+        <w:rPr>
+          <w:rFonts w:hint="eastAsia"/>
+        </w:rPr>
+        <w:t>分区和文件系统设计见《</w:t>
+      </w:r>
+      <w:proofErr w:type="spellStart"/>
+      <w:r>
+        <w:rPr>
+          <w:rFonts w:hint="eastAsia"/>
+        </w:rPr>
+        <w:t>EasyLinux</w:t>
+      </w:r>
+      <w:proofErr w:type="spellEnd"/>
+      <w:r>
+        <w:rPr>
+          <w:rFonts w:hint="eastAsia"/>
+        </w:rPr>
+        <w:t>平台文件系统设计》</w:t>
+      </w:r>
+    </w:p>
+    <w:p>
+      <w:pPr>
+        <w:rPr>
+          <w:rFonts w:hint="eastAsia"/>
+        </w:rPr>
+      </w:pPr>
+      <w:r>
+        <w:rPr>
+          <w:rFonts w:hint="eastAsia"/>
+        </w:rPr>
+        <w:t>有两种镜像类型，一种是</w:t>
+      </w:r>
+      <w:r>
+        <w:rPr>
+          <w:rFonts w:hint="eastAsia"/>
+        </w:rPr>
+        <w:t>up.bin</w:t>
+      </w:r>
+      <w:r>
+        <w:rPr>
+          <w:rFonts w:hint="eastAsia"/>
+        </w:rPr>
+        <w:t>，用于系统升级，仅包含有效数据和头部信息。一种是</w:t>
+      </w:r>
+      <w:r>
+        <w:rPr>
+          <w:rFonts w:hint="eastAsia"/>
+        </w:rPr>
+        <w:t>flash.bin</w:t>
+      </w:r>
+      <w:r>
+        <w:rPr>
+          <w:rFonts w:hint="eastAsia"/>
+        </w:rPr>
+        <w:t>，用于工厂生产时烧写，包含数据和分区之间填充的空洞。</w:t>
+      </w:r>
+    </w:p>
+    <w:p>
+      <w:pPr>
+        <w:rPr>
+          <w:rFonts w:hint="eastAsia"/>
+        </w:rPr>
+      </w:pPr>
+      <w:proofErr w:type="spellStart"/>
+      <w:r>
+        <w:t>E</w:t>
+      </w:r>
+      <w:r>
+        <w:rPr>
+          <w:rFonts w:hint="eastAsia"/>
+        </w:rPr>
+        <w:t>asylinux-mkimage</w:t>
+      </w:r>
+      <w:proofErr w:type="spellEnd"/>
+      <w:r>
+        <w:rPr>
+          <w:rFonts w:hint="eastAsia"/>
+        </w:rPr>
+        <w:t>目标用于制作镜像文件</w:t>
+      </w:r>
+    </w:p>
+    <w:tbl>
+      <w:tblPr>
+        <w:tblStyle w:val="a5"/>
+        <w:tblW w:w="0" w:type="auto"/>
+        <w:tblLook w:val="04A0"/>
+      </w:tblPr>
+      <w:tblGrid>
+        <w:gridCol w:w="8522"/>
+      </w:tblGrid>
+      <w:tr>
+        <w:tc>
+          <w:tcPr>
+            <w:tcW w:w="8522" w:type="dxa"/>
+          </w:tcPr>
+          <w:p>
+            <w:r>
+              <w:t xml:space="preserve">make O=build/gt2440 </w:t>
+            </w:r>
+            <w:proofErr w:type="spellStart"/>
+            <w:r>
+              <w:t>easylinux-mkimage</w:t>
+            </w:r>
+            <w:proofErr w:type="spellEnd"/>
+          </w:p>
+        </w:tc>
+      </w:tr>
+    </w:tbl>
+    <w:p>
+      <w:pPr>
+        <w:rPr>
+          <w:rFonts w:hint="eastAsia"/>
+        </w:rPr>
+      </w:pPr>
+      <w:r>
+        <w:rPr>
+          <w:rFonts w:hint="eastAsia"/>
+        </w:rPr>
+        <w:t>生成的镜像在</w:t>
+      </w:r>
+      <w:proofErr w:type="spellStart"/>
+      <w:r>
+        <w:rPr>
+          <w:rFonts w:hint="eastAsia"/>
+        </w:rPr>
+        <w:t>buildroot</w:t>
+      </w:r>
+      <w:proofErr w:type="spellEnd"/>
+      <w:r>
+        <w:rPr>
+          <w:rFonts w:hint="eastAsia"/>
+        </w:rPr>
+        <w:t>/image/</w:t>
+      </w:r>
+      <w:proofErr w:type="spellStart"/>
+      <w:r>
+        <w:rPr>
+          <w:rFonts w:hint="eastAsia"/>
+        </w:rPr>
+        <w:t>img</w:t>
+      </w:r>
+      <w:proofErr w:type="spellEnd"/>
+      <w:r>
+        <w:rPr>
+          <w:rFonts w:hint="eastAsia"/>
+        </w:rPr>
+        <w:t>目录下，</w:t>
+      </w:r>
+      <w:proofErr w:type="spellStart"/>
+      <w:r>
+        <w:rPr>
+          <w:rFonts w:hint="eastAsia"/>
+        </w:rPr>
+        <w:t>buildroot</w:t>
+      </w:r>
+      <w:proofErr w:type="spellEnd"/>
+      <w:r>
+        <w:rPr>
+          <w:rFonts w:hint="eastAsia"/>
+        </w:rPr>
+        <w:t>/image/source</w:t>
+      </w:r>
+      <w:r>
+        <w:rPr>
+          <w:rFonts w:hint="eastAsia"/>
+        </w:rPr>
+        <w:t>目录下是用于制作的源文件。其中，</w:t>
+      </w:r>
+      <w:r>
+        <w:rPr>
+          <w:rFonts w:hint="eastAsia"/>
+        </w:rPr>
+        <w:t>gt2440_all</w:t>
+      </w:r>
+      <w:r>
+        <w:rPr>
+          <w:rFonts w:hint="eastAsia"/>
+        </w:rPr>
+        <w:t>包含</w:t>
+      </w:r>
+      <w:proofErr w:type="spellStart"/>
+      <w:r>
+        <w:rPr>
+          <w:rFonts w:hint="eastAsia"/>
+        </w:rPr>
+        <w:t>uboot,kernel,usrimage</w:t>
+      </w:r>
+      <w:proofErr w:type="spellEnd"/>
+      <w:r>
+        <w:rPr>
+          <w:rFonts w:hint="eastAsia"/>
+        </w:rPr>
+        <w:t>等所有分区数据，</w:t>
+      </w:r>
+      <w:proofErr w:type="spellStart"/>
+      <w:r>
+        <w:rPr>
+          <w:rFonts w:hint="eastAsia"/>
+        </w:rPr>
+        <w:t>exclude_uboot</w:t>
+      </w:r>
+      <w:proofErr w:type="spellEnd"/>
+      <w:r>
+        <w:rPr>
+          <w:rFonts w:hint="eastAsia"/>
+        </w:rPr>
+        <w:t>去掉了</w:t>
+      </w:r>
+      <w:proofErr w:type="spellStart"/>
+      <w:r>
+        <w:rPr>
+          <w:rFonts w:hint="eastAsia"/>
+        </w:rPr>
+        <w:t>uboot</w:t>
+      </w:r>
+      <w:proofErr w:type="spellEnd"/>
+      <w:r>
+        <w:rPr>
+          <w:rFonts w:hint="eastAsia"/>
+        </w:rPr>
+        <w:t>,</w:t>
+      </w:r>
+    </w:p>
+    <w:p>
+      <w:pPr>
+        <w:rPr>
+          <w:rFonts w:hint="eastAsia"/>
+        </w:rPr>
+      </w:pPr>
+      <w:proofErr w:type="spellStart"/>
+      <w:r>
+        <w:t>E</w:t>
+      </w:r>
+      <w:r>
+        <w:rPr>
+          <w:rFonts w:hint="eastAsia"/>
+        </w:rPr>
+        <w:t>xclude_uboot_kernel</w:t>
+      </w:r>
+      <w:proofErr w:type="spellEnd"/>
+      <w:r>
+        <w:rPr>
+          <w:rFonts w:hint="eastAsia"/>
+        </w:rPr>
+        <w:t>去掉了</w:t>
+      </w:r>
+      <w:proofErr w:type="spellStart"/>
+      <w:r>
+        <w:rPr>
+          <w:rFonts w:hint="eastAsia"/>
+        </w:rPr>
+        <w:t>uboot</w:t>
+      </w:r>
+      <w:proofErr w:type="spellEnd"/>
+      <w:r>
+        <w:rPr>
+          <w:rFonts w:hint="eastAsia"/>
+        </w:rPr>
+        <w:t>和</w:t>
+      </w:r>
+      <w:r>
+        <w:rPr>
+          <w:rFonts w:hint="eastAsia"/>
+        </w:rPr>
+        <w:t>kernel</w:t>
+      </w:r>
+      <w:r>
+        <w:rPr>
+          <w:rFonts w:hint="eastAsia"/>
+        </w:rPr>
+        <w:t>。升级的时候可根据需要只升级部分区域。</w:t>
+      </w:r>
+    </w:p>
+    <w:p>
+      <w:r>
+        <w:rPr>
+          <w:noProof/>
+        </w:rPr>
+        <w:drawing>
+          <wp:inline distT="0" distB="0" distL="0" distR="0">
+            <wp:extent cx="5274310" cy="904975"/>
+            <wp:effectExtent l="19050" t="0" r="2540" b="0"/>
+            <wp:docPr id="4" name="图片 4"/>
+            <wp:cNvGraphicFramePr>
+              <a:graphicFrameLocks xmlns:a="http://schemas.openxmlformats.org/drawingml/2006/main" noChangeAspect="1"/>
+            </wp:cNvGraphicFramePr>
+            <a:graphic xmlns:a="http://schemas.openxmlformats.org/drawingml/2006/main">
+              <a:graphicData uri="http://schemas.openxmlformats.org/drawingml/2006/picture">
+                <pic:pic xmlns:pic="http://schemas.openxmlformats.org/drawingml/2006/picture">
+                  <pic:nvPicPr>
+                    <pic:cNvPr id="0" name="Picture 4"/>
+                    <pic:cNvPicPr>
+                      <a:picLocks noChangeAspect="1" noChangeArrowheads="1"/>
+                    </pic:cNvPicPr>
+                  </pic:nvPicPr>
+                  <pic:blipFill>
+                    <a:blip r:embed="rId11"/>
+                    <a:srcRect/>
+                    <a:stretch>
+                      <a:fillRect/>
+                    </a:stretch>
+                  </pic:blipFill>
+                  <pic:spPr bwMode="auto">
+                    <a:xfrm>
+                      <a:off x="0" y="0"/>
+                      <a:ext cx="5274310" cy="904975"/>
+                    </a:xfrm>
+                    <a:prstGeom prst="rect">
+                      <a:avLst/>
+                    </a:prstGeom>
+                    <a:noFill/>
+                    <a:ln w="9525">
+                      <a:noFill/>
+                      <a:miter lim="800000"/>
+                      <a:headEnd/>
+                      <a:tailEnd/>
+                    </a:ln>
+                  </pic:spPr>
+                </pic:pic>
+              </a:graphicData>
+            </a:graphic>
+          </wp:inline>
+        </w:drawing>
       </w:r>
     </w:p>
     <w:sectPr>
-      <w:headerReference w:type="default" r:id="rId11"/>
+      <w:headerReference w:type="default" r:id="rId12"/>
       <w:pgSz w:w="11906" w:h="16838"/>
       <w:pgMar w:top="1440" w:right="1800" w:bottom="1440" w:left="1800" w:header="851" w:footer="992" w:gutter="0"/>
       <w:cols w:space="425"/>

</xml_diff>